<commit_message>
fixed some formatting in report
</commit_message>
<xml_diff>
--- a/submission/lab2/lab 2.docx
+++ b/submission/lab2/lab 2.docx
@@ -482,7 +482,19 @@
         </w:numPr>
       </w:pPr>
       <w:r>
-        <w:t>Add all files, “counter.pl, help.pl, main.pl, q10s.pl, selected.pl and sports.pl”, to a folder</w:t>
+        <w:t>Add all files, “counter.pl, help.pl, main.pl, q10s.pl, selected.pl</w:t>
+      </w:r>
+      <w:r>
+        <w:t xml:space="preserve">, </w:t>
+      </w:r>
+      <w:r>
+        <w:t>sports.pl</w:t>
+      </w:r>
+      <w:r>
+        <w:t>, server.pl and web</w:t>
+      </w:r>
+      <w:r>
+        <w:t>”, to a folder</w:t>
       </w:r>
       <w:r>
         <w:t>.</w:t>
@@ -497,10 +509,10 @@
           <w:noProof/>
         </w:rPr>
         <w:drawing>
-          <wp:inline distT="0" distB="0" distL="0" distR="0" wp14:anchorId="093CC95E" wp14:editId="7C05E327">
-            <wp:extent cx="1371478" cy="1358422"/>
-            <wp:effectExtent l="0" t="0" r="635" b="0"/>
-            <wp:docPr id="5" name="Picture 5"/>
+          <wp:inline distT="0" distB="0" distL="0" distR="0" wp14:anchorId="4A993D4C" wp14:editId="211FFA6E">
+            <wp:extent cx="854075" cy="1217221"/>
+            <wp:effectExtent l="0" t="0" r="3175" b="2540"/>
+            <wp:docPr id="22" name="Picture 22"/>
             <wp:cNvGraphicFramePr>
               <a:graphicFrameLocks xmlns:a="http://schemas.openxmlformats.org/drawingml/2006/main" noChangeAspect="1"/>
             </wp:cNvGraphicFramePr>
@@ -508,12 +520,12 @@
               <a:graphicData uri="http://schemas.openxmlformats.org/drawingml/2006/picture">
                 <pic:pic xmlns:pic="http://schemas.openxmlformats.org/drawingml/2006/picture">
                   <pic:nvPicPr>
-                    <pic:cNvPr id="0" name="Picture 2"/>
+                    <pic:cNvPr id="0" name="Picture 1"/>
                     <pic:cNvPicPr>
                       <a:picLocks noChangeAspect="1" noChangeArrowheads="1"/>
                     </pic:cNvPicPr>
                   </pic:nvPicPr>
-                  <pic:blipFill>
+                  <pic:blipFill rotWithShape="1">
                     <a:blip r:embed="rId6">
                       <a:extLst>
                         <a:ext uri="{28A0092B-C50C-407E-A947-70E740481C1C}">
@@ -521,15 +533,13 @@
                         </a:ext>
                       </a:extLst>
                     </a:blip>
-                    <a:srcRect/>
-                    <a:stretch>
-                      <a:fillRect/>
-                    </a:stretch>
+                    <a:srcRect b="11920"/>
+                    <a:stretch/>
                   </pic:blipFill>
                   <pic:spPr bwMode="auto">
                     <a:xfrm>
                       <a:off x="0" y="0"/>
-                      <a:ext cx="1375042" cy="1361952"/>
+                      <a:ext cx="854553" cy="1217902"/>
                     </a:xfrm>
                     <a:prstGeom prst="rect">
                       <a:avLst/>
@@ -538,6 +548,11 @@
                     <a:ln>
                       <a:noFill/>
                     </a:ln>
+                    <a:extLst>
+                      <a:ext uri="{53640926-AAD7-44D8-BBD7-CCE9431645EC}">
+                        <a14:shadowObscured xmlns:a14="http://schemas.microsoft.com/office/drawing/2010/main"/>
+                      </a:ext>
+                    </a:extLst>
                   </pic:spPr>
                 </pic:pic>
               </a:graphicData>
@@ -576,7 +591,15 @@
         <w:t xml:space="preserve">Inside Prolog, change working directory to </w:t>
       </w:r>
       <w:r>
-        <w:t>folder.</w:t>
+        <w:t>folder</w:t>
+      </w:r>
+      <w:r>
+        <w:t xml:space="preserve"> mentioned in step 1</w:t>
+      </w:r>
+      <w:bookmarkStart w:id="0" w:name="_GoBack"/>
+      <w:bookmarkEnd w:id="0"/>
+      <w:r>
+        <w:t>.</w:t>
       </w:r>
     </w:p>
     <w:p>
@@ -592,17 +615,8 @@
           <w:b/>
           <w:bCs/>
         </w:rPr>
-        <w:t xml:space="preserve">Using </w:t>
-      </w:r>
-      <w:proofErr w:type="spellStart"/>
-      <w:r>
-        <w:rPr>
-          <w:b/>
-          <w:bCs/>
-        </w:rPr>
-        <w:t>WebGUI</w:t>
-      </w:r>
-      <w:proofErr w:type="spellEnd"/>
+        <w:t>Using WebGUI</w:t>
+      </w:r>
     </w:p>
     <w:p>
       <w:pPr>
@@ -1718,15 +1732,7 @@
       </w:pPr>
       <w:r>
         <w:lastRenderedPageBreak/>
-        <w:t>Use “has(</w:t>
-      </w:r>
-      <w:proofErr w:type="spellStart"/>
-      <w:r>
-        <w:t>myquestion</w:t>
-      </w:r>
-      <w:proofErr w:type="spellEnd"/>
-      <w:r>
-        <w:t>).” to ask a question.</w:t>
+        <w:t>Use “has(myquestion).” to ask a question.</w:t>
       </w:r>
     </w:p>
     <w:p>
@@ -1797,15 +1803,7 @@
         </w:numPr>
       </w:pPr>
       <w:r>
-        <w:t>Use “is(</w:t>
-      </w:r>
-      <w:proofErr w:type="spellStart"/>
-      <w:r>
-        <w:t>myguess</w:t>
-      </w:r>
-      <w:proofErr w:type="spellEnd"/>
-      <w:r>
-        <w:t xml:space="preserve">).” to guess the answer. </w:t>
+        <w:t xml:space="preserve">Use “is(myguess).” to guess the answer. </w:t>
       </w:r>
     </w:p>
     <w:p>
@@ -1980,15 +1978,7 @@
         <w:ind w:firstLine="720"/>
       </w:pPr>
       <w:r>
-        <w:t xml:space="preserve">This repeats each time increment is called. The other counters such as </w:t>
-      </w:r>
-      <w:proofErr w:type="gramStart"/>
-      <w:r>
-        <w:t>rounds</w:t>
-      </w:r>
-      <w:proofErr w:type="gramEnd"/>
-      <w:r>
-        <w:t xml:space="preserve"> and scores are implemented the same way.</w:t>
+        <w:t>This repeats each time increment is called. The other counters such as rounds and scores are implemented the same way.</w:t>
       </w:r>
     </w:p>
     <w:p>
@@ -1997,7 +1987,6 @@
           <w:u w:val="single"/>
         </w:rPr>
       </w:pPr>
-      <w:proofErr w:type="gramStart"/>
       <w:r>
         <w:rPr>
           <w:u w:val="single"/>
@@ -2008,14 +1997,7 @@
         <w:rPr>
           <w:u w:val="single"/>
         </w:rPr>
-        <w:t>(</w:t>
-      </w:r>
-      <w:proofErr w:type="gramEnd"/>
-      <w:r>
-        <w:rPr>
-          <w:u w:val="single"/>
-        </w:rPr>
-        <w:t>)</w:t>
+        <w:t>()</w:t>
       </w:r>
     </w:p>
     <w:p>
@@ -2034,13 +2016,8 @@
       </w:r>
     </w:p>
     <w:p>
-      <w:proofErr w:type="gramStart"/>
-      <w:r>
-        <w:t>Is(</w:t>
-      </w:r>
-      <w:proofErr w:type="gramEnd"/>
-      <w:r>
-        <w:t>)</w:t>
+      <w:r>
+        <w:t>Is()</w:t>
       </w:r>
     </w:p>
     <w:p>
@@ -2053,10 +2030,7 @@
     <w:p/>
     <w:p/>
     <w:p/>
-    <w:p>
-      <w:bookmarkStart w:id="0" w:name="_GoBack"/>
-      <w:bookmarkEnd w:id="0"/>
-    </w:p>
+    <w:p/>
     <w:p/>
     <w:p>
       <w:r>
@@ -2076,19 +2050,11 @@
           <w:u w:val="single"/>
         </w:rPr>
       </w:pPr>
-      <w:proofErr w:type="gramStart"/>
       <w:r>
         <w:rPr>
           <w:u w:val="single"/>
         </w:rPr>
-        <w:t>Counter(</w:t>
-      </w:r>
-      <w:proofErr w:type="gramEnd"/>
-      <w:r>
-        <w:rPr>
-          <w:u w:val="single"/>
-        </w:rPr>
-        <w:t>)</w:t>
+        <w:t>Counter()</w:t>
       </w:r>
     </w:p>
     <w:p>
@@ -2158,19 +2124,11 @@
           <w:u w:val="single"/>
         </w:rPr>
       </w:pPr>
-      <w:proofErr w:type="gramStart"/>
       <w:r>
         <w:rPr>
           <w:u w:val="single"/>
         </w:rPr>
-        <w:t>Has(</w:t>
-      </w:r>
-      <w:proofErr w:type="gramEnd"/>
-      <w:r>
-        <w:rPr>
-          <w:u w:val="single"/>
-        </w:rPr>
-        <w:t>)</w:t>
+        <w:t>Has()</w:t>
       </w:r>
     </w:p>
     <w:p>
@@ -2290,17 +2248,12 @@
       </w:r>
     </w:p>
     <w:p>
-      <w:proofErr w:type="gramStart"/>
       <w:r>
         <w:lastRenderedPageBreak/>
         <w:t>Is</w:t>
       </w:r>
       <w:r>
-        <w:t>(</w:t>
-      </w:r>
-      <w:proofErr w:type="gramEnd"/>
-      <w:r>
-        <w:t>)</w:t>
+        <w:t>()</w:t>
       </w:r>
     </w:p>
     <w:p>
@@ -2374,23 +2327,7 @@
           <w:sz w:val="16"/>
           <w:szCs w:val="16"/>
         </w:rPr>
-        <w:t xml:space="preserve">Failed </w:t>
-      </w:r>
-      <w:proofErr w:type="gramStart"/>
-      <w:r>
-        <w:rPr>
-          <w:sz w:val="16"/>
-          <w:szCs w:val="16"/>
-        </w:rPr>
-        <w:t>Is(</w:t>
-      </w:r>
-      <w:proofErr w:type="gramEnd"/>
-      <w:r>
-        <w:rPr>
-          <w:sz w:val="16"/>
-          <w:szCs w:val="16"/>
-        </w:rPr>
-        <w:t>)</w:t>
+        <w:t>Failed Is()</w:t>
       </w:r>
     </w:p>
     <w:p>
@@ -2464,23 +2401,7 @@
           <w:sz w:val="16"/>
           <w:szCs w:val="16"/>
         </w:rPr>
-        <w:t xml:space="preserve">Successful </w:t>
-      </w:r>
-      <w:proofErr w:type="gramStart"/>
-      <w:r>
-        <w:rPr>
-          <w:sz w:val="16"/>
-          <w:szCs w:val="16"/>
-        </w:rPr>
-        <w:t>is(</w:t>
-      </w:r>
-      <w:proofErr w:type="gramEnd"/>
-      <w:r>
-        <w:rPr>
-          <w:sz w:val="16"/>
-          <w:szCs w:val="16"/>
-        </w:rPr>
-        <w:t>)</w:t>
+        <w:t>Successful is()</w:t>
       </w:r>
     </w:p>
     <w:p>

</xml_diff>